<commit_message>
Final Poster & update aplicação
</commit_message>
<xml_diff>
--- a/Poster e Apresentação/Poster.docx
+++ b/Poster e Apresentação/Poster.docx
@@ -204,7 +204,7 @@
         <mc:AlternateContent>
           <mc:Choice Requires="wps">
             <w:drawing>
-              <wp:anchor distT="0" distB="0" distL="114300" distR="114300" simplePos="0" relativeHeight="251663360" behindDoc="0" locked="0" layoutInCell="1" allowOverlap="1" wp14:anchorId="1B138785" wp14:editId="703E771E">
+              <wp:anchor distT="0" distB="0" distL="114300" distR="114300" simplePos="0" relativeHeight="251663360" behindDoc="0" locked="0" layoutInCell="1" allowOverlap="1" wp14:anchorId="1B138785" wp14:editId="16A9BA6A">
                 <wp:simplePos x="0" y="0"/>
                 <wp:positionH relativeFrom="column">
                   <wp:posOffset>2817495</wp:posOffset>
@@ -3061,18 +3061,6 @@
           <w:szCs w:val="20"/>
         </w:rPr>
       </w:pPr>
-    </w:p>
-    <w:p>
-      <w:pPr>
-        <w:ind w:hanging="851"/>
-        <w:rPr>
-          <w:rFonts w:ascii="Arial" w:hAnsi="Arial" w:cs="Arial"/>
-          <w:b/>
-          <w:bCs/>
-          <w:sz w:val="20"/>
-          <w:szCs w:val="20"/>
-        </w:rPr>
-      </w:pPr>
       <w:r>
         <w:rPr>
           <w:rFonts w:ascii="Arial" w:hAnsi="Arial" w:cs="Arial"/>
@@ -3085,16 +3073,16 @@
         <mc:AlternateContent>
           <mc:Choice Requires="wps">
             <w:drawing>
-              <wp:anchor distT="0" distB="0" distL="114300" distR="114300" simplePos="0" relativeHeight="251672576" behindDoc="0" locked="0" layoutInCell="1" allowOverlap="1" wp14:anchorId="377F3F63" wp14:editId="05C921C4">
+              <wp:anchor distT="0" distB="0" distL="114300" distR="114300" simplePos="0" relativeHeight="251672576" behindDoc="0" locked="0" layoutInCell="1" allowOverlap="1" wp14:anchorId="377F3F63" wp14:editId="3D3C3181">
                 <wp:simplePos x="0" y="0"/>
                 <wp:positionH relativeFrom="column">
-                  <wp:posOffset>3116629</wp:posOffset>
+                  <wp:posOffset>2819920</wp:posOffset>
                 </wp:positionH>
                 <wp:positionV relativeFrom="paragraph">
-                  <wp:posOffset>255856</wp:posOffset>
+                  <wp:posOffset>262601</wp:posOffset>
                 </wp:positionV>
-                <wp:extent cx="2895600" cy="2842846"/>
-                <wp:effectExtent l="0" t="0" r="0" b="0"/>
+                <wp:extent cx="3532909" cy="3179619"/>
+                <wp:effectExtent l="0" t="0" r="0" b="1905"/>
                 <wp:wrapNone/>
                 <wp:docPr id="10" name="Caixa de texto 10"/>
                 <wp:cNvGraphicFramePr/>
@@ -3105,7 +3093,7 @@
                       <wps:spPr>
                         <a:xfrm>
                           <a:off x="0" y="0"/>
-                          <a:ext cx="2895600" cy="2842846"/>
+                          <a:ext cx="3532909" cy="3179619"/>
                         </a:xfrm>
                         <a:prstGeom prst="rect">
                           <a:avLst/>
@@ -3119,10 +3107,13 @@
                         <w:txbxContent>
                           <w:p>
                             <w:r>
+                              <w:rPr>
+                                <w:noProof/>
+                              </w:rPr>
                               <w:drawing>
-                                <wp:inline distT="0" distB="0" distL="0" distR="0" wp14:anchorId="5DCA1EDB" wp14:editId="6756D26D">
-                                  <wp:extent cx="2544299" cy="2508738"/>
-                                  <wp:effectExtent l="0" t="0" r="8890" b="25400"/>
+                                <wp:inline distT="0" distB="0" distL="0" distR="0" wp14:anchorId="5DCA1EDB" wp14:editId="60D75987">
+                                  <wp:extent cx="3105256" cy="3061855"/>
+                                  <wp:effectExtent l="0" t="0" r="0" b="5715"/>
                                   <wp:docPr id="1" name="Imagem 1"/>
                                   <wp:cNvGraphicFramePr>
                                     <a:graphicFrameLocks xmlns:a="http://schemas.openxmlformats.org/drawingml/2006/main" noChangeAspect="1"/>
@@ -3142,7 +3133,7 @@
                                         <pic:spPr bwMode="auto">
                                           <a:xfrm>
                                             <a:off x="0" y="0"/>
-                                            <a:ext cx="2548723" cy="2513100"/>
+                                            <a:ext cx="3116269" cy="3072714"/>
                                           </a:xfrm>
                                           <a:prstGeom prst="roundRect">
                                             <a:avLst>
@@ -3193,15 +3184,18 @@
           </mc:Choice>
           <mc:Fallback>
             <w:pict>
-              <v:shape w14:anchorId="377F3F63" id="Caixa de texto 10" o:spid="_x0000_s1029" type="#_x0000_t202" style="position:absolute;margin-left:245.4pt;margin-top:20.15pt;width:228pt;height:223.85pt;z-index:251672576;visibility:visible;mso-wrap-style:square;mso-width-percent:0;mso-height-percent:0;mso-wrap-distance-left:9pt;mso-wrap-distance-top:0;mso-wrap-distance-right:9pt;mso-wrap-distance-bottom:0;mso-position-horizontal:absolute;mso-position-horizontal-relative:text;mso-position-vertical:absolute;mso-position-vertical-relative:text;mso-width-percent:0;mso-height-percent:0;mso-width-relative:margin;mso-height-relative:margin;v-text-anchor:top" o:gfxdata="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" filled="f" stroked="f" strokeweight=".5pt">
+              <v:shape w14:anchorId="377F3F63" id="Caixa de texto 10" o:spid="_x0000_s1029" type="#_x0000_t202" style="position:absolute;margin-left:222.05pt;margin-top:20.7pt;width:278.2pt;height:250.35pt;z-index:251672576;visibility:visible;mso-wrap-style:square;mso-width-percent:0;mso-height-percent:0;mso-wrap-distance-left:9pt;mso-wrap-distance-top:0;mso-wrap-distance-right:9pt;mso-wrap-distance-bottom:0;mso-position-horizontal:absolute;mso-position-horizontal-relative:text;mso-position-vertical:absolute;mso-position-vertical-relative:text;mso-width-percent:0;mso-height-percent:0;mso-width-relative:margin;mso-height-relative:margin;v-text-anchor:top" o:gfxdata="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" filled="f" stroked="f" strokeweight=".5pt">
                 <v:textbox>
                   <w:txbxContent>
                     <w:p>
                       <w:r>
+                        <w:rPr>
+                          <w:noProof/>
+                        </w:rPr>
                         <w:drawing>
-                          <wp:inline distT="0" distB="0" distL="0" distR="0" wp14:anchorId="5DCA1EDB" wp14:editId="6756D26D">
-                            <wp:extent cx="2544299" cy="2508738"/>
-                            <wp:effectExtent l="0" t="0" r="8890" b="25400"/>
+                          <wp:inline distT="0" distB="0" distL="0" distR="0" wp14:anchorId="5DCA1EDB" wp14:editId="60D75987">
+                            <wp:extent cx="3105256" cy="3061855"/>
+                            <wp:effectExtent l="0" t="0" r="0" b="5715"/>
                             <wp:docPr id="1" name="Imagem 1"/>
                             <wp:cNvGraphicFramePr>
                               <a:graphicFrameLocks xmlns:a="http://schemas.openxmlformats.org/drawingml/2006/main" noChangeAspect="1"/>
@@ -3221,7 +3215,7 @@
                                   <pic:spPr bwMode="auto">
                                     <a:xfrm>
                                       <a:off x="0" y="0"/>
-                                      <a:ext cx="2548723" cy="2513100"/>
+                                      <a:ext cx="3116269" cy="3072714"/>
                                     </a:xfrm>
                                     <a:prstGeom prst="roundRect">
                                       <a:avLst>
@@ -3257,6 +3251,18 @@
           </mc:Fallback>
         </mc:AlternateContent>
       </w:r>
+    </w:p>
+    <w:p>
+      <w:pPr>
+        <w:ind w:hanging="851"/>
+        <w:rPr>
+          <w:rFonts w:ascii="Arial" w:hAnsi="Arial" w:cs="Arial"/>
+          <w:b/>
+          <w:bCs/>
+          <w:sz w:val="20"/>
+          <w:szCs w:val="20"/>
+        </w:rPr>
+      </w:pPr>
     </w:p>
     <w:p>
       <w:pPr>
@@ -3327,6 +3333,184 @@
           <w:szCs w:val="20"/>
         </w:rPr>
       </w:pPr>
+      <w:r>
+        <w:rPr>
+          <w:rFonts w:ascii="Arial" w:hAnsi="Arial" w:cs="Arial"/>
+          <w:noProof/>
+          <w:sz w:val="20"/>
+          <w:szCs w:val="20"/>
+        </w:rPr>
+        <mc:AlternateContent>
+          <mc:Choice Requires="wps">
+            <w:drawing>
+              <wp:anchor distT="0" distB="0" distL="114300" distR="114300" simplePos="0" relativeHeight="251673600" behindDoc="0" locked="0" layoutInCell="1" allowOverlap="1" wp14:anchorId="0D27C8D2" wp14:editId="0500F5F3">
+                <wp:simplePos x="0" y="0"/>
+                <wp:positionH relativeFrom="column">
+                  <wp:posOffset>4679315</wp:posOffset>
+                </wp:positionH>
+                <wp:positionV relativeFrom="paragraph">
+                  <wp:posOffset>183092</wp:posOffset>
+                </wp:positionV>
+                <wp:extent cx="1669473" cy="1524000"/>
+                <wp:effectExtent l="0" t="0" r="0" b="0"/>
+                <wp:wrapNone/>
+                <wp:docPr id="8" name="Caixa de texto 8"/>
+                <wp:cNvGraphicFramePr/>
+                <a:graphic xmlns:a="http://schemas.openxmlformats.org/drawingml/2006/main">
+                  <a:graphicData uri="http://schemas.microsoft.com/office/word/2010/wordprocessingShape">
+                    <wps:wsp>
+                      <wps:cNvSpPr txBox="1"/>
+                      <wps:spPr>
+                        <a:xfrm>
+                          <a:off x="0" y="0"/>
+                          <a:ext cx="1669473" cy="1524000"/>
+                        </a:xfrm>
+                        <a:prstGeom prst="rect">
+                          <a:avLst/>
+                        </a:prstGeom>
+                        <a:noFill/>
+                        <a:ln w="6350">
+                          <a:noFill/>
+                        </a:ln>
+                      </wps:spPr>
+                      <wps:txbx>
+                        <w:txbxContent>
+                          <w:p>
+                            <w:r>
+                              <w:drawing>
+                                <wp:inline distT="0" distB="0" distL="0" distR="0" wp14:anchorId="3674EBF4" wp14:editId="7E22068B">
+                                  <wp:extent cx="1242060" cy="1327362"/>
+                                  <wp:effectExtent l="19050" t="19050" r="15240" b="25400"/>
+                                  <wp:docPr id="11" name="Imagem 11"/>
+                                  <wp:cNvGraphicFramePr>
+                                    <a:graphicFrameLocks xmlns:a="http://schemas.openxmlformats.org/drawingml/2006/main" noChangeAspect="1"/>
+                                  </wp:cNvGraphicFramePr>
+                                  <a:graphic xmlns:a="http://schemas.openxmlformats.org/drawingml/2006/main">
+                                    <a:graphicData uri="http://schemas.openxmlformats.org/drawingml/2006/picture">
+                                      <pic:pic xmlns:pic="http://schemas.openxmlformats.org/drawingml/2006/picture">
+                                        <pic:nvPicPr>
+                                          <pic:cNvPr id="1" name=""/>
+                                          <pic:cNvPicPr/>
+                                        </pic:nvPicPr>
+                                        <pic:blipFill>
+                                          <a:blip r:embed="rId8"/>
+                                          <a:stretch>
+                                            <a:fillRect/>
+                                          </a:stretch>
+                                        </pic:blipFill>
+                                        <pic:spPr>
+                                          <a:xfrm>
+                                            <a:off x="0" y="0"/>
+                                            <a:ext cx="1248198" cy="1333922"/>
+                                          </a:xfrm>
+                                          <a:prstGeom prst="roundRect">
+                                            <a:avLst>
+                                              <a:gd name="adj" fmla="val 8594"/>
+                                            </a:avLst>
+                                          </a:prstGeom>
+                                          <a:solidFill>
+                                            <a:srgbClr val="FFFFFF">
+                                              <a:shade val="85000"/>
+                                            </a:srgbClr>
+                                          </a:solidFill>
+                                          <a:ln w="19050">
+                                            <a:solidFill>
+                                              <a:schemeClr val="bg1"/>
+                                            </a:solidFill>
+                                          </a:ln>
+                                          <a:effectLst/>
+                                        </pic:spPr>
+                                      </pic:pic>
+                                    </a:graphicData>
+                                  </a:graphic>
+                                </wp:inline>
+                              </w:drawing>
+                            </w:r>
+                          </w:p>
+                        </w:txbxContent>
+                      </wps:txbx>
+                      <wps:bodyPr rot="0" spcFirstLastPara="0" vertOverflow="overflow" horzOverflow="overflow" vert="horz" wrap="square" lIns="91440" tIns="45720" rIns="91440" bIns="45720" numCol="1" spcCol="0" rtlCol="0" fromWordArt="0" anchor="t" anchorCtr="0" forceAA="0" compatLnSpc="1">
+                        <a:prstTxWarp prst="textNoShape">
+                          <a:avLst/>
+                        </a:prstTxWarp>
+                        <a:noAutofit/>
+                      </wps:bodyPr>
+                    </wps:wsp>
+                  </a:graphicData>
+                </a:graphic>
+                <wp14:sizeRelH relativeFrom="margin">
+                  <wp14:pctWidth>0</wp14:pctWidth>
+                </wp14:sizeRelH>
+                <wp14:sizeRelV relativeFrom="margin">
+                  <wp14:pctHeight>0</wp14:pctHeight>
+                </wp14:sizeRelV>
+              </wp:anchor>
+            </w:drawing>
+          </mc:Choice>
+          <mc:Fallback>
+            <w:pict>
+              <v:shape w14:anchorId="0D27C8D2" id="Caixa de texto 8" o:spid="_x0000_s1030" type="#_x0000_t202" style="position:absolute;margin-left:368.45pt;margin-top:14.4pt;width:131.45pt;height:120pt;z-index:251673600;visibility:visible;mso-wrap-style:square;mso-width-percent:0;mso-height-percent:0;mso-wrap-distance-left:9pt;mso-wrap-distance-top:0;mso-wrap-distance-right:9pt;mso-wrap-distance-bottom:0;mso-position-horizontal:absolute;mso-position-horizontal-relative:text;mso-position-vertical:absolute;mso-position-vertical-relative:text;mso-width-percent:0;mso-height-percent:0;mso-width-relative:margin;mso-height-relative:margin;v-text-anchor:top" o:gfxdata="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" filled="f" stroked="f" strokeweight=".5pt">
+                <v:textbox>
+                  <w:txbxContent>
+                    <w:p>
+                      <w:r>
+                        <w:drawing>
+                          <wp:inline distT="0" distB="0" distL="0" distR="0" wp14:anchorId="3674EBF4" wp14:editId="7E22068B">
+                            <wp:extent cx="1242060" cy="1327362"/>
+                            <wp:effectExtent l="19050" t="19050" r="15240" b="25400"/>
+                            <wp:docPr id="11" name="Imagem 11"/>
+                            <wp:cNvGraphicFramePr>
+                              <a:graphicFrameLocks xmlns:a="http://schemas.openxmlformats.org/drawingml/2006/main" noChangeAspect="1"/>
+                            </wp:cNvGraphicFramePr>
+                            <a:graphic xmlns:a="http://schemas.openxmlformats.org/drawingml/2006/main">
+                              <a:graphicData uri="http://schemas.openxmlformats.org/drawingml/2006/picture">
+                                <pic:pic xmlns:pic="http://schemas.openxmlformats.org/drawingml/2006/picture">
+                                  <pic:nvPicPr>
+                                    <pic:cNvPr id="1" name=""/>
+                                    <pic:cNvPicPr/>
+                                  </pic:nvPicPr>
+                                  <pic:blipFill>
+                                    <a:blip r:embed="rId8"/>
+                                    <a:stretch>
+                                      <a:fillRect/>
+                                    </a:stretch>
+                                  </pic:blipFill>
+                                  <pic:spPr>
+                                    <a:xfrm>
+                                      <a:off x="0" y="0"/>
+                                      <a:ext cx="1248198" cy="1333922"/>
+                                    </a:xfrm>
+                                    <a:prstGeom prst="roundRect">
+                                      <a:avLst>
+                                        <a:gd name="adj" fmla="val 8594"/>
+                                      </a:avLst>
+                                    </a:prstGeom>
+                                    <a:solidFill>
+                                      <a:srgbClr val="FFFFFF">
+                                        <a:shade val="85000"/>
+                                      </a:srgbClr>
+                                    </a:solidFill>
+                                    <a:ln w="19050">
+                                      <a:solidFill>
+                                        <a:schemeClr val="bg1"/>
+                                      </a:solidFill>
+                                    </a:ln>
+                                    <a:effectLst/>
+                                  </pic:spPr>
+                                </pic:pic>
+                              </a:graphicData>
+                            </a:graphic>
+                          </wp:inline>
+                        </w:drawing>
+                      </w:r>
+                    </w:p>
+                  </w:txbxContent>
+                </v:textbox>
+              </v:shape>
+            </w:pict>
+          </mc:Fallback>
+        </mc:AlternateContent>
+      </w:r>
     </w:p>
     <w:p>
       <w:pPr>
@@ -3369,13 +3553,13 @@
         <mc:AlternateContent>
           <mc:Choice Requires="wps">
             <w:drawing>
-              <wp:anchor distT="0" distB="0" distL="114300" distR="114300" simplePos="0" relativeHeight="251671552" behindDoc="0" locked="0" layoutInCell="1" allowOverlap="1" wp14:anchorId="2A389D51" wp14:editId="50A8B069">
+              <wp:anchor distT="0" distB="0" distL="114300" distR="114300" simplePos="0" relativeHeight="251671552" behindDoc="0" locked="0" layoutInCell="1" allowOverlap="1" wp14:anchorId="2A389D51" wp14:editId="39B98B4D">
                 <wp:simplePos x="0" y="0"/>
                 <wp:positionH relativeFrom="column">
-                  <wp:posOffset>3648856</wp:posOffset>
+                  <wp:posOffset>3620885</wp:posOffset>
                 </wp:positionH>
                 <wp:positionV relativeFrom="paragraph">
-                  <wp:posOffset>765028</wp:posOffset>
+                  <wp:posOffset>951172</wp:posOffset>
                 </wp:positionV>
                 <wp:extent cx="1708150" cy="247650"/>
                 <wp:effectExtent l="0" t="0" r="6350" b="0"/>
@@ -3436,7 +3620,7 @@
           </mc:Choice>
           <mc:Fallback>
             <w:pict>
-              <v:shape w14:anchorId="2A389D51" id="Caixa de texto 9" o:spid="_x0000_s1030" type="#_x0000_t202" style="position:absolute;left:0;text-align:left;margin-left:287.3pt;margin-top:60.25pt;width:134.5pt;height:19.5pt;z-index:251671552;visibility:visible;mso-wrap-style:square;mso-wrap-distance-left:9pt;mso-wrap-distance-top:0;mso-wrap-distance-right:9pt;mso-wrap-distance-bottom:0;mso-position-horizontal:absolute;mso-position-horizontal-relative:text;mso-position-vertical:absolute;mso-position-vertical-relative:text;v-text-anchor:top" o:gfxdata="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" fillcolor="white [3201]" stroked="f" strokeweight=".5pt">
+              <v:shape w14:anchorId="2A389D51" id="Caixa de texto 9" o:spid="_x0000_s1031" type="#_x0000_t202" style="position:absolute;left:0;text-align:left;margin-left:285.1pt;margin-top:74.9pt;width:134.5pt;height:19.5pt;z-index:251671552;visibility:visible;mso-wrap-style:square;mso-wrap-distance-left:9pt;mso-wrap-distance-top:0;mso-wrap-distance-right:9pt;mso-wrap-distance-bottom:0;mso-position-horizontal:absolute;mso-position-horizontal-relative:text;mso-position-vertical:absolute;mso-position-vertical-relative:text;v-text-anchor:top" o:gfxdata="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" fillcolor="white [3201]" stroked="f" strokeweight=".5pt">
                 <v:textbox>
                   <w:txbxContent>
                     <w:p>
@@ -3545,7 +3729,7 @@
           </mc:Choice>
           <mc:Fallback>
             <w:pict>
-              <v:shape w14:anchorId="360204D3" id="Caixa de texto 24" o:spid="_x0000_s1031" type="#_x0000_t202" style="position:absolute;left:0;text-align:left;margin-left:-5.3pt;margin-top:293.3pt;width:145.05pt;height:25.8pt;z-index:251669504;visibility:visible;mso-wrap-style:square;mso-width-percent:0;mso-wrap-distance-left:9pt;mso-wrap-distance-top:0;mso-wrap-distance-right:9pt;mso-wrap-distance-bottom:0;mso-position-horizontal:absolute;mso-position-horizontal-relative:text;mso-position-vertical:absolute;mso-position-vertical-relative:text;mso-width-percent:0;mso-width-relative:margin;v-text-anchor:top" o:gfxdata="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" filled="f" strokecolor="white [3212]" strokeweight=".5pt">
+              <v:shape w14:anchorId="360204D3" id="Caixa de texto 24" o:spid="_x0000_s1032" type="#_x0000_t202" style="position:absolute;left:0;text-align:left;margin-left:-5.3pt;margin-top:293.3pt;width:145.05pt;height:25.8pt;z-index:251669504;visibility:visible;mso-wrap-style:square;mso-width-percent:0;mso-wrap-distance-left:9pt;mso-wrap-distance-top:0;mso-wrap-distance-right:9pt;mso-wrap-distance-bottom:0;mso-position-horizontal:absolute;mso-position-horizontal-relative:text;mso-position-vertical:absolute;mso-position-vertical-relative:text;mso-width-percent:0;mso-width-relative:margin;v-text-anchor:top" o:gfxdata="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" filled="f" strokecolor="white [3212]" strokeweight=".5pt">
                 <v:textbox>
                   <w:txbxContent>
                     <w:p>
@@ -3641,7 +3825,7 @@
                                           </pic:cNvPicPr>
                                         </pic:nvPicPr>
                                         <pic:blipFill>
-                                          <a:blip r:embed="rId8">
+                                          <a:blip r:embed="rId9">
                                             <a:extLst>
                                               <a:ext uri="{28A0092B-C50C-407E-A947-70E740481C1C}">
                                                 <a14:useLocalDpi xmlns:a14="http://schemas.microsoft.com/office/drawing/2010/main" val="0"/>
@@ -3699,7 +3883,7 @@
           </mc:Choice>
           <mc:Fallback>
             <w:pict>
-              <v:shape w14:anchorId="1B83F8AB" id="Caixa de texto 20" o:spid="_x0000_s1032" type="#_x0000_t202" style="position:absolute;left:0;text-align:left;margin-left:65.05pt;margin-top:220.15pt;width:71.7pt;height:78pt;z-index:251667456;visibility:visible;mso-wrap-style:square;mso-height-percent:0;mso-wrap-distance-left:9pt;mso-wrap-distance-top:0;mso-wrap-distance-right:9pt;mso-wrap-distance-bottom:0;mso-position-horizontal:absolute;mso-position-horizontal-relative:text;mso-position-vertical:absolute;mso-position-vertical-relative:text;mso-height-percent:0;mso-height-relative:margin;v-text-anchor:top" o:gfxdata="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" filled="f" strokecolor="white [3212]" strokeweight=".5pt">
+              <v:shape w14:anchorId="1B83F8AB" id="Caixa de texto 20" o:spid="_x0000_s1033" type="#_x0000_t202" style="position:absolute;left:0;text-align:left;margin-left:65.05pt;margin-top:220.15pt;width:71.7pt;height:78pt;z-index:251667456;visibility:visible;mso-wrap-style:square;mso-height-percent:0;mso-wrap-distance-left:9pt;mso-wrap-distance-top:0;mso-wrap-distance-right:9pt;mso-wrap-distance-bottom:0;mso-position-horizontal:absolute;mso-position-horizontal-relative:text;mso-position-vertical:absolute;mso-position-vertical-relative:text;mso-height-percent:0;mso-height-relative:margin;v-text-anchor:top" o:gfxdata="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" filled="f" strokecolor="white [3212]" strokeweight=".5pt">
                 <v:textbox>
                   <w:txbxContent>
                     <w:p>
@@ -3725,7 +3909,7 @@
                                     </pic:cNvPicPr>
                                   </pic:nvPicPr>
                                   <pic:blipFill>
-                                    <a:blip r:embed="rId8">
+                                    <a:blip r:embed="rId9">
                                       <a:extLst>
                                         <a:ext uri="{28A0092B-C50C-407E-A947-70E740481C1C}">
                                           <a14:useLocalDpi xmlns:a14="http://schemas.microsoft.com/office/drawing/2010/main" val="0"/>
@@ -3850,7 +4034,7 @@
                                           </pic:cNvPicPr>
                                         </pic:nvPicPr>
                                         <pic:blipFill>
-                                          <a:blip r:embed="rId9">
+                                          <a:blip r:embed="rId10">
                                             <a:extLst>
                                               <a:ext uri="{28A0092B-C50C-407E-A947-70E740481C1C}">
                                                 <a14:useLocalDpi xmlns:a14="http://schemas.microsoft.com/office/drawing/2010/main" val="0"/>
@@ -3911,7 +4095,7 @@
           </mc:Choice>
           <mc:Fallback>
             <w:pict>
-              <v:shape w14:anchorId="5051590B" id="Caixa de texto 14" o:spid="_x0000_s1033" type="#_x0000_t202" style="position:absolute;left:0;text-align:left;margin-left:-59.75pt;margin-top:220.2pt;width:81pt;height:76.2pt;z-index:-251651072;visibility:visible;mso-wrap-style:square;mso-width-percent:0;mso-height-percent:0;mso-wrap-distance-left:9pt;mso-wrap-distance-top:0;mso-wrap-distance-right:9pt;mso-wrap-distance-bottom:0;mso-position-horizontal:absolute;mso-position-horizontal-relative:text;mso-position-vertical:absolute;mso-position-vertical-relative:text;mso-width-percent:0;mso-height-percent:0;mso-width-relative:margin;mso-height-relative:margin;v-text-anchor:top" o:gfxdata="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" fillcolor="white [3201]" strokecolor="white [3212]" strokeweight=".5pt">
+              <v:shape w14:anchorId="5051590B" id="Caixa de texto 14" o:spid="_x0000_s1034" type="#_x0000_t202" style="position:absolute;left:0;text-align:left;margin-left:-59.75pt;margin-top:220.2pt;width:81pt;height:76.2pt;z-index:-251651072;visibility:visible;mso-wrap-style:square;mso-width-percent:0;mso-height-percent:0;mso-wrap-distance-left:9pt;mso-wrap-distance-top:0;mso-wrap-distance-right:9pt;mso-wrap-distance-bottom:0;mso-position-horizontal:absolute;mso-position-horizontal-relative:text;mso-position-vertical:absolute;mso-position-vertical-relative:text;mso-width-percent:0;mso-height-percent:0;mso-width-relative:margin;mso-height-relative:margin;v-text-anchor:top" o:gfxdata="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" fillcolor="white [3201]" strokecolor="white [3212]" strokeweight=".5pt">
                 <v:textbox>
                   <w:txbxContent>
                     <w:p>
@@ -3937,7 +4121,7 @@
                                     </pic:cNvPicPr>
                                   </pic:nvPicPr>
                                   <pic:blipFill>
-                                    <a:blip r:embed="rId9">
+                                    <a:blip r:embed="rId10">
                                       <a:extLst>
                                         <a:ext uri="{28A0092B-C50C-407E-A947-70E740481C1C}">
                                           <a14:useLocalDpi xmlns:a14="http://schemas.microsoft.com/office/drawing/2010/main" val="0"/>
@@ -4055,7 +4239,7 @@
                                           </pic:cNvPicPr>
                                         </pic:nvPicPr>
                                         <pic:blipFill>
-                                          <a:blip r:embed="rId10">
+                                          <a:blip r:embed="rId11">
                                             <a:extLst>
                                               <a:ext uri="{28A0092B-C50C-407E-A947-70E740481C1C}">
                                                 <a14:useLocalDpi xmlns:a14="http://schemas.microsoft.com/office/drawing/2010/main" val="0"/>
@@ -4116,7 +4300,7 @@
           </mc:Choice>
           <mc:Fallback>
             <w:pict>
-              <v:shape w14:anchorId="429970F9" id="Caixa de texto 18" o:spid="_x0000_s1034" type="#_x0000_t202" style="position:absolute;left:0;text-align:left;margin-left:1.75pt;margin-top:220.1pt;width:78pt;height:117.05pt;z-index:251666432;visibility:visible;mso-wrap-style:square;mso-width-percent:0;mso-height-percent:0;mso-wrap-distance-left:9pt;mso-wrap-distance-top:0;mso-wrap-distance-right:9pt;mso-wrap-distance-bottom:0;mso-position-horizontal:absolute;mso-position-horizontal-relative:text;mso-position-vertical:absolute;mso-position-vertical-relative:text;mso-width-percent:0;mso-height-percent:0;mso-width-relative:margin;mso-height-relative:margin;v-text-anchor:top" o:gfxdata="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" fillcolor="white [3201]" strokecolor="white [3212]" strokeweight=".5pt">
+              <v:shape w14:anchorId="429970F9" id="Caixa de texto 18" o:spid="_x0000_s1035" type="#_x0000_t202" style="position:absolute;left:0;text-align:left;margin-left:1.75pt;margin-top:220.1pt;width:78pt;height:117.05pt;z-index:251666432;visibility:visible;mso-wrap-style:square;mso-width-percent:0;mso-height-percent:0;mso-wrap-distance-left:9pt;mso-wrap-distance-top:0;mso-wrap-distance-right:9pt;mso-wrap-distance-bottom:0;mso-position-horizontal:absolute;mso-position-horizontal-relative:text;mso-position-vertical:absolute;mso-position-vertical-relative:text;mso-width-percent:0;mso-height-percent:0;mso-width-relative:margin;mso-height-relative:margin;v-text-anchor:top" o:gfxdata="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" fillcolor="white [3201]" strokecolor="white [3212]" strokeweight=".5pt">
                 <v:textbox>
                   <w:txbxContent>
                     <w:p>
@@ -4142,7 +4326,7 @@
                                     </pic:cNvPicPr>
                                   </pic:nvPicPr>
                                   <pic:blipFill>
-                                    <a:blip r:embed="rId10">
+                                    <a:blip r:embed="rId11">
                                       <a:extLst>
                                         <a:ext uri="{28A0092B-C50C-407E-A947-70E740481C1C}">
                                           <a14:useLocalDpi xmlns:a14="http://schemas.microsoft.com/office/drawing/2010/main" val="0"/>
@@ -4257,7 +4441,7 @@
                                           </pic:cNvPicPr>
                                         </pic:nvPicPr>
                                         <pic:blipFill>
-                                          <a:blip r:embed="rId11">
+                                          <a:blip r:embed="rId12">
                                             <a:extLst>
                                               <a:ext uri="{28A0092B-C50C-407E-A947-70E740481C1C}">
                                                 <a14:useLocalDpi xmlns:a14="http://schemas.microsoft.com/office/drawing/2010/main" val="0"/>
@@ -4318,7 +4502,7 @@
           </mc:Choice>
           <mc:Fallback>
             <w:pict>
-              <v:shape w14:anchorId="4DAD27C9" id="Caixa de texto 22" o:spid="_x0000_s1035" type="#_x0000_t202" style="position:absolute;left:0;text-align:left;margin-left:126.85pt;margin-top:219.8pt;width:75pt;height:87pt;z-index:251668480;visibility:visible;mso-wrap-style:square;mso-width-percent:0;mso-height-percent:0;mso-wrap-distance-left:9pt;mso-wrap-distance-top:0;mso-wrap-distance-right:9pt;mso-wrap-distance-bottom:0;mso-position-horizontal:absolute;mso-position-horizontal-relative:text;mso-position-vertical:absolute;mso-position-vertical-relative:text;mso-width-percent:0;mso-height-percent:0;mso-width-relative:margin;mso-height-relative:margin;v-text-anchor:top" o:gfxdata="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" filled="f" strokecolor="white [3212]" strokeweight=".5pt">
+              <v:shape w14:anchorId="4DAD27C9" id="Caixa de texto 22" o:spid="_x0000_s1036" type="#_x0000_t202" style="position:absolute;left:0;text-align:left;margin-left:126.85pt;margin-top:219.8pt;width:75pt;height:87pt;z-index:251668480;visibility:visible;mso-wrap-style:square;mso-width-percent:0;mso-height-percent:0;mso-wrap-distance-left:9pt;mso-wrap-distance-top:0;mso-wrap-distance-right:9pt;mso-wrap-distance-bottom:0;mso-position-horizontal:absolute;mso-position-horizontal-relative:text;mso-position-vertical:absolute;mso-position-vertical-relative:text;mso-width-percent:0;mso-height-percent:0;mso-width-relative:margin;mso-height-relative:margin;v-text-anchor:top" o:gfxdata="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" filled="f" strokecolor="white [3212]" strokeweight=".5pt">
                 <v:textbox>
                   <w:txbxContent>
                     <w:p>
@@ -4344,7 +4528,7 @@
                                     </pic:cNvPicPr>
                                   </pic:nvPicPr>
                                   <pic:blipFill>
-                                    <a:blip r:embed="rId11">
+                                    <a:blip r:embed="rId12">
                                       <a:extLst>
                                         <a:ext uri="{28A0092B-C50C-407E-A947-70E740481C1C}">
                                           <a14:useLocalDpi xmlns:a14="http://schemas.microsoft.com/office/drawing/2010/main" val="0"/>

</xml_diff>